<commit_message>
Added more information to document
</commit_message>
<xml_diff>
--- a/Development.docx
+++ b/Development.docx
@@ -10,6 +10,7 @@
           <w:sz w:val="28"/>
         </w:rPr>
       </w:pPr>
+      <w:bookmarkStart w:id="0" w:name="_GoBack"/>
       <w:r>
         <w:rPr>
           <w:b/>
@@ -34,6 +35,532 @@
         <w:t>P13202994</w:t>
       </w:r>
     </w:p>
+    <w:sdt>
+      <w:sdtPr>
+        <w:id w:val="-1440518406"/>
+        <w:docPartObj>
+          <w:docPartGallery w:val="Table of Contents"/>
+          <w:docPartUnique/>
+        </w:docPartObj>
+      </w:sdtPr>
+      <w:sdtEndPr>
+        <w:rPr>
+          <w:rFonts w:asciiTheme="minorHAnsi" w:eastAsiaTheme="minorHAnsi" w:hAnsiTheme="minorHAnsi" w:cstheme="minorBidi"/>
+          <w:b/>
+          <w:bCs/>
+          <w:noProof/>
+          <w:color w:val="auto"/>
+          <w:sz w:val="22"/>
+          <w:szCs w:val="22"/>
+          <w:lang w:val="en-GB"/>
+        </w:rPr>
+      </w:sdtEndPr>
+      <w:sdtContent>
+        <w:p>
+          <w:pPr>
+            <w:pStyle w:val="TOCHeading"/>
+          </w:pPr>
+          <w:r>
+            <w:t>Contents</w:t>
+          </w:r>
+        </w:p>
+        <w:p>
+          <w:pPr>
+            <w:pStyle w:val="TOC1"/>
+            <w:tabs>
+              <w:tab w:val="right" w:leader="dot" w:pos="9016"/>
+            </w:tabs>
+            <w:rPr>
+              <w:noProof/>
+            </w:rPr>
+          </w:pPr>
+          <w:r>
+            <w:fldChar w:fldCharType="begin"/>
+          </w:r>
+          <w:r>
+            <w:instrText xml:space="preserve"> TOC \o "1-3" \h \z \u </w:instrText>
+          </w:r>
+          <w:r>
+            <w:fldChar w:fldCharType="separate"/>
+          </w:r>
+          <w:hyperlink w:anchor="_Toc476861371" w:history="1">
+            <w:r>
+              <w:rPr>
+                <w:rStyle w:val="Hyperlink"/>
+                <w:noProof/>
+              </w:rPr>
+              <w:t>Tools and items used</w:t>
+            </w:r>
+            <w:r>
+              <w:rPr>
+                <w:noProof/>
+                <w:webHidden/>
+              </w:rPr>
+              <w:tab/>
+            </w:r>
+            <w:r>
+              <w:rPr>
+                <w:noProof/>
+                <w:webHidden/>
+              </w:rPr>
+              <w:fldChar w:fldCharType="begin"/>
+            </w:r>
+            <w:r>
+              <w:rPr>
+                <w:noProof/>
+                <w:webHidden/>
+              </w:rPr>
+              <w:instrText xml:space="preserve"> PAGEREF _Toc476861371 \h </w:instrText>
+            </w:r>
+            <w:r>
+              <w:rPr>
+                <w:noProof/>
+                <w:webHidden/>
+              </w:rPr>
+            </w:r>
+            <w:r>
+              <w:rPr>
+                <w:noProof/>
+                <w:webHidden/>
+              </w:rPr>
+              <w:fldChar w:fldCharType="separate"/>
+            </w:r>
+            <w:r>
+              <w:rPr>
+                <w:noProof/>
+                <w:webHidden/>
+              </w:rPr>
+              <w:t>2</w:t>
+            </w:r>
+            <w:r>
+              <w:rPr>
+                <w:noProof/>
+                <w:webHidden/>
+              </w:rPr>
+              <w:fldChar w:fldCharType="end"/>
+            </w:r>
+          </w:hyperlink>
+        </w:p>
+        <w:p>
+          <w:pPr>
+            <w:pStyle w:val="TOC1"/>
+            <w:tabs>
+              <w:tab w:val="right" w:leader="dot" w:pos="9016"/>
+            </w:tabs>
+            <w:rPr>
+              <w:noProof/>
+            </w:rPr>
+          </w:pPr>
+          <w:hyperlink w:anchor="_Toc476861372" w:history="1">
+            <w:r>
+              <w:rPr>
+                <w:rStyle w:val="Hyperlink"/>
+                <w:noProof/>
+              </w:rPr>
+              <w:t>Initial subject idea</w:t>
+            </w:r>
+            <w:r>
+              <w:rPr>
+                <w:noProof/>
+                <w:webHidden/>
+              </w:rPr>
+              <w:tab/>
+            </w:r>
+            <w:r>
+              <w:rPr>
+                <w:noProof/>
+                <w:webHidden/>
+              </w:rPr>
+              <w:fldChar w:fldCharType="begin"/>
+            </w:r>
+            <w:r>
+              <w:rPr>
+                <w:noProof/>
+                <w:webHidden/>
+              </w:rPr>
+              <w:instrText xml:space="preserve"> PAGEREF _Toc476861372 \h </w:instrText>
+            </w:r>
+            <w:r>
+              <w:rPr>
+                <w:noProof/>
+                <w:webHidden/>
+              </w:rPr>
+            </w:r>
+            <w:r>
+              <w:rPr>
+                <w:noProof/>
+                <w:webHidden/>
+              </w:rPr>
+              <w:fldChar w:fldCharType="separate"/>
+            </w:r>
+            <w:r>
+              <w:rPr>
+                <w:noProof/>
+                <w:webHidden/>
+              </w:rPr>
+              <w:t>2</w:t>
+            </w:r>
+            <w:r>
+              <w:rPr>
+                <w:noProof/>
+                <w:webHidden/>
+              </w:rPr>
+              <w:fldChar w:fldCharType="end"/>
+            </w:r>
+          </w:hyperlink>
+        </w:p>
+        <w:p>
+          <w:pPr>
+            <w:pStyle w:val="TOC1"/>
+            <w:tabs>
+              <w:tab w:val="right" w:leader="dot" w:pos="9016"/>
+            </w:tabs>
+            <w:rPr>
+              <w:noProof/>
+            </w:rPr>
+          </w:pPr>
+          <w:hyperlink w:anchor="_Toc476861373" w:history="1">
+            <w:r>
+              <w:rPr>
+                <w:rStyle w:val="Hyperlink"/>
+                <w:noProof/>
+              </w:rPr>
+              <w:t>Initial design idea</w:t>
+            </w:r>
+            <w:r>
+              <w:rPr>
+                <w:noProof/>
+                <w:webHidden/>
+              </w:rPr>
+              <w:tab/>
+            </w:r>
+            <w:r>
+              <w:rPr>
+                <w:noProof/>
+                <w:webHidden/>
+              </w:rPr>
+              <w:fldChar w:fldCharType="begin"/>
+            </w:r>
+            <w:r>
+              <w:rPr>
+                <w:noProof/>
+                <w:webHidden/>
+              </w:rPr>
+              <w:instrText xml:space="preserve"> PAGEREF _Toc476861373 \h </w:instrText>
+            </w:r>
+            <w:r>
+              <w:rPr>
+                <w:noProof/>
+                <w:webHidden/>
+              </w:rPr>
+            </w:r>
+            <w:r>
+              <w:rPr>
+                <w:noProof/>
+                <w:webHidden/>
+              </w:rPr>
+              <w:fldChar w:fldCharType="separate"/>
+            </w:r>
+            <w:r>
+              <w:rPr>
+                <w:noProof/>
+                <w:webHidden/>
+              </w:rPr>
+              <w:t>2</w:t>
+            </w:r>
+            <w:r>
+              <w:rPr>
+                <w:noProof/>
+                <w:webHidden/>
+              </w:rPr>
+              <w:fldChar w:fldCharType="end"/>
+            </w:r>
+          </w:hyperlink>
+        </w:p>
+        <w:p>
+          <w:pPr>
+            <w:pStyle w:val="TOC1"/>
+            <w:tabs>
+              <w:tab w:val="right" w:leader="dot" w:pos="9016"/>
+            </w:tabs>
+            <w:rPr>
+              <w:noProof/>
+            </w:rPr>
+          </w:pPr>
+          <w:hyperlink w:anchor="_Toc476861374" w:history="1">
+            <w:r>
+              <w:rPr>
+                <w:rStyle w:val="Hyperlink"/>
+                <w:noProof/>
+              </w:rPr>
+              <w:t>Final design</w:t>
+            </w:r>
+            <w:r>
+              <w:rPr>
+                <w:noProof/>
+                <w:webHidden/>
+              </w:rPr>
+              <w:tab/>
+            </w:r>
+            <w:r>
+              <w:rPr>
+                <w:noProof/>
+                <w:webHidden/>
+              </w:rPr>
+              <w:fldChar w:fldCharType="begin"/>
+            </w:r>
+            <w:r>
+              <w:rPr>
+                <w:noProof/>
+                <w:webHidden/>
+              </w:rPr>
+              <w:instrText xml:space="preserve"> PAGEREF _Toc476861374 \h </w:instrText>
+            </w:r>
+            <w:r>
+              <w:rPr>
+                <w:noProof/>
+                <w:webHidden/>
+              </w:rPr>
+            </w:r>
+            <w:r>
+              <w:rPr>
+                <w:noProof/>
+                <w:webHidden/>
+              </w:rPr>
+              <w:fldChar w:fldCharType="separate"/>
+            </w:r>
+            <w:r>
+              <w:rPr>
+                <w:noProof/>
+                <w:webHidden/>
+              </w:rPr>
+              <w:t>3</w:t>
+            </w:r>
+            <w:r>
+              <w:rPr>
+                <w:noProof/>
+                <w:webHidden/>
+              </w:rPr>
+              <w:fldChar w:fldCharType="end"/>
+            </w:r>
+          </w:hyperlink>
+        </w:p>
+        <w:p>
+          <w:pPr>
+            <w:pStyle w:val="TOC1"/>
+            <w:tabs>
+              <w:tab w:val="right" w:leader="dot" w:pos="9016"/>
+            </w:tabs>
+            <w:rPr>
+              <w:noProof/>
+            </w:rPr>
+          </w:pPr>
+          <w:hyperlink w:anchor="_Toc476861375" w:history="1">
+            <w:r>
+              <w:rPr>
+                <w:rStyle w:val="Hyperlink"/>
+                <w:noProof/>
+              </w:rPr>
+              <w:t>Navigation</w:t>
+            </w:r>
+            <w:r>
+              <w:rPr>
+                <w:noProof/>
+                <w:webHidden/>
+              </w:rPr>
+              <w:tab/>
+            </w:r>
+            <w:r>
+              <w:rPr>
+                <w:noProof/>
+                <w:webHidden/>
+              </w:rPr>
+              <w:fldChar w:fldCharType="begin"/>
+            </w:r>
+            <w:r>
+              <w:rPr>
+                <w:noProof/>
+                <w:webHidden/>
+              </w:rPr>
+              <w:instrText xml:space="preserve"> PAGEREF _Toc476861375 \h </w:instrText>
+            </w:r>
+            <w:r>
+              <w:rPr>
+                <w:noProof/>
+                <w:webHidden/>
+              </w:rPr>
+            </w:r>
+            <w:r>
+              <w:rPr>
+                <w:noProof/>
+                <w:webHidden/>
+              </w:rPr>
+              <w:fldChar w:fldCharType="separate"/>
+            </w:r>
+            <w:r>
+              <w:rPr>
+                <w:noProof/>
+                <w:webHidden/>
+              </w:rPr>
+              <w:t>4</w:t>
+            </w:r>
+            <w:r>
+              <w:rPr>
+                <w:noProof/>
+                <w:webHidden/>
+              </w:rPr>
+              <w:fldChar w:fldCharType="end"/>
+            </w:r>
+          </w:hyperlink>
+        </w:p>
+        <w:p>
+          <w:pPr>
+            <w:pStyle w:val="TOC2"/>
+            <w:tabs>
+              <w:tab w:val="right" w:leader="dot" w:pos="9016"/>
+            </w:tabs>
+            <w:rPr>
+              <w:noProof/>
+            </w:rPr>
+          </w:pPr>
+          <w:hyperlink w:anchor="_Toc476861376" w:history="1">
+            <w:r>
+              <w:rPr>
+                <w:rStyle w:val="Hyperlink"/>
+                <w:noProof/>
+              </w:rPr>
+              <w:t>Pages</w:t>
+            </w:r>
+            <w:r>
+              <w:rPr>
+                <w:noProof/>
+                <w:webHidden/>
+              </w:rPr>
+              <w:tab/>
+            </w:r>
+            <w:r>
+              <w:rPr>
+                <w:noProof/>
+                <w:webHidden/>
+              </w:rPr>
+              <w:fldChar w:fldCharType="begin"/>
+            </w:r>
+            <w:r>
+              <w:rPr>
+                <w:noProof/>
+                <w:webHidden/>
+              </w:rPr>
+              <w:instrText xml:space="preserve"> PAGEREF _Toc476861376 \h </w:instrText>
+            </w:r>
+            <w:r>
+              <w:rPr>
+                <w:noProof/>
+                <w:webHidden/>
+              </w:rPr>
+            </w:r>
+            <w:r>
+              <w:rPr>
+                <w:noProof/>
+                <w:webHidden/>
+              </w:rPr>
+              <w:fldChar w:fldCharType="separate"/>
+            </w:r>
+            <w:r>
+              <w:rPr>
+                <w:noProof/>
+                <w:webHidden/>
+              </w:rPr>
+              <w:t>4</w:t>
+            </w:r>
+            <w:r>
+              <w:rPr>
+                <w:noProof/>
+                <w:webHidden/>
+              </w:rPr>
+              <w:fldChar w:fldCharType="end"/>
+            </w:r>
+          </w:hyperlink>
+        </w:p>
+        <w:p>
+          <w:pPr>
+            <w:pStyle w:val="TOC1"/>
+            <w:tabs>
+              <w:tab w:val="right" w:leader="dot" w:pos="9016"/>
+            </w:tabs>
+            <w:rPr>
+              <w:noProof/>
+            </w:rPr>
+          </w:pPr>
+          <w:hyperlink w:anchor="_Toc476861377" w:history="1">
+            <w:r>
+              <w:rPr>
+                <w:rStyle w:val="Hyperlink"/>
+                <w:noProof/>
+              </w:rPr>
+              <w:t>Development stages</w:t>
+            </w:r>
+            <w:r>
+              <w:rPr>
+                <w:noProof/>
+                <w:webHidden/>
+              </w:rPr>
+              <w:tab/>
+            </w:r>
+            <w:r>
+              <w:rPr>
+                <w:noProof/>
+                <w:webHidden/>
+              </w:rPr>
+              <w:fldChar w:fldCharType="begin"/>
+            </w:r>
+            <w:r>
+              <w:rPr>
+                <w:noProof/>
+                <w:webHidden/>
+              </w:rPr>
+              <w:instrText xml:space="preserve"> PAGEREF _Toc476861377 \h </w:instrText>
+            </w:r>
+            <w:r>
+              <w:rPr>
+                <w:noProof/>
+                <w:webHidden/>
+              </w:rPr>
+            </w:r>
+            <w:r>
+              <w:rPr>
+                <w:noProof/>
+                <w:webHidden/>
+              </w:rPr>
+              <w:fldChar w:fldCharType="separate"/>
+            </w:r>
+            <w:r>
+              <w:rPr>
+                <w:noProof/>
+                <w:webHidden/>
+              </w:rPr>
+              <w:t>7</w:t>
+            </w:r>
+            <w:r>
+              <w:rPr>
+                <w:noProof/>
+                <w:webHidden/>
+              </w:rPr>
+              <w:fldChar w:fldCharType="end"/>
+            </w:r>
+          </w:hyperlink>
+        </w:p>
+        <w:p>
+          <w:r>
+            <w:rPr>
+              <w:b/>
+              <w:bCs/>
+              <w:noProof/>
+            </w:rPr>
+            <w:fldChar w:fldCharType="end"/>
+          </w:r>
+        </w:p>
+      </w:sdtContent>
+    </w:sdt>
     <w:p>
       <w:pPr>
         <w:jc w:val="center"/>
@@ -180,7 +707,6 @@
     </w:p>
     <w:p>
       <w:pPr>
-        <w:jc w:val="center"/>
         <w:rPr>
           <w:b/>
           <w:sz w:val="28"/>
@@ -189,71 +715,9 @@
     </w:p>
     <w:p>
       <w:pPr>
-        <w:jc w:val="center"/>
-        <w:rPr>
-          <w:b/>
-          <w:sz w:val="28"/>
-        </w:rPr>
-      </w:pPr>
-    </w:p>
-    <w:p>
-      <w:pPr>
-        <w:jc w:val="center"/>
-        <w:rPr>
-          <w:b/>
-          <w:sz w:val="28"/>
-        </w:rPr>
-      </w:pPr>
-    </w:p>
-    <w:p>
-      <w:pPr>
-        <w:jc w:val="center"/>
-        <w:rPr>
-          <w:b/>
-          <w:sz w:val="28"/>
-        </w:rPr>
-      </w:pPr>
-    </w:p>
-    <w:p>
-      <w:pPr>
-        <w:jc w:val="center"/>
-        <w:rPr>
-          <w:b/>
-          <w:sz w:val="28"/>
-        </w:rPr>
-      </w:pPr>
-    </w:p>
-    <w:p>
-      <w:pPr>
-        <w:jc w:val="center"/>
-        <w:rPr>
-          <w:b/>
-          <w:sz w:val="28"/>
-        </w:rPr>
-      </w:pPr>
-    </w:p>
-    <w:p>
-      <w:pPr>
-        <w:jc w:val="center"/>
-        <w:rPr>
-          <w:b/>
-          <w:sz w:val="28"/>
-        </w:rPr>
-      </w:pPr>
-    </w:p>
-    <w:p>
-      <w:pPr>
-        <w:jc w:val="center"/>
-        <w:rPr>
-          <w:b/>
-          <w:sz w:val="28"/>
-        </w:rPr>
-      </w:pPr>
-    </w:p>
-    <w:p>
-      <w:pPr>
         <w:pStyle w:val="Heading1"/>
       </w:pPr>
+      <w:bookmarkStart w:id="1" w:name="_Toc476861371"/>
       <w:r>
         <w:lastRenderedPageBreak/>
         <w:t>Tools</w:t>
@@ -264,6 +728,7 @@
       <w:r>
         <w:t xml:space="preserve"> used</w:t>
       </w:r>
+      <w:bookmarkEnd w:id="1"/>
     </w:p>
     <w:p>
       <w:pPr>
@@ -353,9 +818,11 @@
       <w:pPr>
         <w:pStyle w:val="Heading1"/>
       </w:pPr>
+      <w:bookmarkStart w:id="2" w:name="_Toc476861372"/>
       <w:r>
         <w:t>Initial subject idea</w:t>
       </w:r>
+      <w:bookmarkEnd w:id="2"/>
     </w:p>
     <w:p>
       <w:r>
@@ -371,9 +838,11 @@
       <w:pPr>
         <w:pStyle w:val="Heading1"/>
       </w:pPr>
+      <w:bookmarkStart w:id="3" w:name="_Toc476861373"/>
       <w:r>
         <w:t>Initial design idea</w:t>
       </w:r>
+      <w:bookmarkEnd w:id="3"/>
     </w:p>
     <w:p>
       <w:r>
@@ -461,6 +930,7 @@
       <w:r>
         <w:rPr>
           <w:noProof/>
+          <w:lang w:eastAsia="en-GB"/>
         </w:rPr>
         <mc:AlternateContent>
           <mc:Choice Requires="wps">
@@ -597,6 +1067,7 @@
       <w:r>
         <w:rPr>
           <w:noProof/>
+          <w:lang w:eastAsia="en-GB"/>
         </w:rPr>
         <mc:AlternateContent>
           <mc:Choice Requires="wps">
@@ -799,9 +1270,14 @@
       <w:pPr>
         <w:pStyle w:val="Heading1"/>
       </w:pPr>
+      <w:bookmarkStart w:id="4" w:name="_Toc476861374"/>
       <w:r>
         <w:lastRenderedPageBreak/>
-        <w:t xml:space="preserve">Final design </w:t>
+        <w:t>Final design</w:t>
+      </w:r>
+      <w:bookmarkEnd w:id="4"/>
+      <w:r>
+        <w:t xml:space="preserve"> </w:t>
       </w:r>
     </w:p>
     <w:p>
@@ -1011,10 +1487,12 @@
       <w:pPr>
         <w:pStyle w:val="Heading1"/>
       </w:pPr>
+      <w:bookmarkStart w:id="5" w:name="_Toc476861375"/>
       <w:r>
         <w:lastRenderedPageBreak/>
         <w:t>Navigation</w:t>
       </w:r>
+      <w:bookmarkEnd w:id="5"/>
     </w:p>
     <w:p>
       <w:r>
@@ -1205,8 +1683,13 @@
       <w:pPr>
         <w:pStyle w:val="Heading2"/>
       </w:pPr>
-      <w:r>
-        <w:t xml:space="preserve">Pages </w:t>
+      <w:bookmarkStart w:id="6" w:name="_Toc476861376"/>
+      <w:r>
+        <w:t>Pages</w:t>
+      </w:r>
+      <w:bookmarkEnd w:id="6"/>
+      <w:r>
+        <w:t xml:space="preserve"> </w:t>
       </w:r>
     </w:p>
     <w:p>
@@ -1744,10 +2227,12 @@
       <w:pPr>
         <w:pStyle w:val="Heading1"/>
       </w:pPr>
+      <w:bookmarkStart w:id="7" w:name="_Toc476861377"/>
       <w:r>
         <w:lastRenderedPageBreak/>
         <w:t>Development stages</w:t>
       </w:r>
+      <w:bookmarkEnd w:id="7"/>
     </w:p>
     <w:p/>
     <w:p>
@@ -1758,8 +2243,359 @@
           <w:numId w:val="5"/>
         </w:numPr>
       </w:pPr>
-      <w:bookmarkStart w:id="0" w:name="_GoBack"/>
-      <w:bookmarkEnd w:id="0"/>
+      <w:r>
+        <w:rPr>
+          <w:b/>
+        </w:rPr>
+        <w:t>Github setup:</w:t>
+      </w:r>
+      <w:r>
+        <w:t xml:space="preserve"> </w:t>
+      </w:r>
+      <w:r>
+        <w:t>The first step before starting anything was setting up Github with the repository containing all project files. This was not so easy task however after following lab session on Github and getting some help from Dave, I set it up.</w:t>
+      </w:r>
+    </w:p>
+    <w:p>
+      <w:pPr>
+        <w:pStyle w:val="ListParagraph"/>
+      </w:pPr>
+      <w:r>
+        <w:t>Public account which I set up is – p13202994</w:t>
+      </w:r>
+    </w:p>
+    <w:p>
+      <w:pPr>
+        <w:pStyle w:val="ListParagraph"/>
+      </w:pPr>
+      <w:r>
+        <w:t>Repository – CTEC3905_Assignement_2</w:t>
+      </w:r>
+    </w:p>
+    <w:p>
+      <w:pPr>
+        <w:pStyle w:val="ListParagraph"/>
+      </w:pPr>
+      <w:r>
+        <w:t xml:space="preserve">I setup first repository in January and committed some initial data but got it deleted accidently. Then I made a new one in </w:t>
+      </w:r>
+      <w:r>
+        <w:t>February and</w:t>
+      </w:r>
+      <w:r>
+        <w:t xml:space="preserve"> added all local files in initial commit and then committed regularly as I made changes.</w:t>
+      </w:r>
+    </w:p>
+    <w:p>
+      <w:pPr>
+        <w:pStyle w:val="ListParagraph"/>
+        <w:keepNext/>
+      </w:pPr>
+      <w:r>
+        <w:rPr>
+          <w:noProof/>
+          <w:lang w:eastAsia="en-GB"/>
+        </w:rPr>
+        <w:drawing>
+          <wp:inline distT="0" distB="0" distL="0" distR="0">
+            <wp:extent cx="4899605" cy="1656715"/>
+            <wp:effectExtent l="0" t="0" r="0" b="635"/>
+            <wp:docPr id="13" name="Picture 13" descr="C:\Users\RAJVIR SINGH\AppData\Local\Microsoft\Windows\INetCache\Content.Word\localgit.jpg"/>
+            <wp:cNvGraphicFramePr>
+              <a:graphicFrameLocks xmlns:a="http://schemas.openxmlformats.org/drawingml/2006/main" noChangeAspect="1"/>
+            </wp:cNvGraphicFramePr>
+            <a:graphic xmlns:a="http://schemas.openxmlformats.org/drawingml/2006/main">
+              <a:graphicData uri="http://schemas.openxmlformats.org/drawingml/2006/picture">
+                <pic:pic xmlns:pic="http://schemas.openxmlformats.org/drawingml/2006/picture">
+                  <pic:nvPicPr>
+                    <pic:cNvPr id="0" name="Picture 1" descr="C:\Users\RAJVIR SINGH\AppData\Local\Microsoft\Windows\INetCache\Content.Word\localgit.jpg"/>
+                    <pic:cNvPicPr>
+                      <a:picLocks noChangeAspect="1" noChangeArrowheads="1"/>
+                    </pic:cNvPicPr>
+                  </pic:nvPicPr>
+                  <pic:blipFill rotWithShape="1">
+                    <a:blip r:embed="rId18">
+                      <a:extLst>
+                        <a:ext uri="{28A0092B-C50C-407E-A947-70E740481C1C}">
+                          <a14:useLocalDpi xmlns:a14="http://schemas.microsoft.com/office/drawing/2010/main" val="0"/>
+                        </a:ext>
+                      </a:extLst>
+                    </a:blip>
+                    <a:srcRect l="14514"/>
+                    <a:stretch/>
+                  </pic:blipFill>
+                  <pic:spPr bwMode="auto">
+                    <a:xfrm>
+                      <a:off x="0" y="0"/>
+                      <a:ext cx="4899652" cy="1656731"/>
+                    </a:xfrm>
+                    <a:prstGeom prst="rect">
+                      <a:avLst/>
+                    </a:prstGeom>
+                    <a:noFill/>
+                    <a:ln>
+                      <a:noFill/>
+                    </a:ln>
+                    <a:extLst>
+                      <a:ext uri="{53640926-AAD7-44D8-BBD7-CCE9431645EC}">
+                        <a14:shadowObscured xmlns:a14="http://schemas.microsoft.com/office/drawing/2010/main"/>
+                      </a:ext>
+                    </a:extLst>
+                  </pic:spPr>
+                </pic:pic>
+              </a:graphicData>
+            </a:graphic>
+          </wp:inline>
+        </w:drawing>
+      </w:r>
+    </w:p>
+    <w:p>
+      <w:pPr>
+        <w:pStyle w:val="Caption"/>
+        <w:ind w:firstLine="720"/>
+      </w:pPr>
+      <w:r>
+        <w:t xml:space="preserve">Figure </w:t>
+      </w:r>
+      <w:r>
+        <w:fldChar w:fldCharType="begin"/>
+      </w:r>
+      <w:r>
+        <w:instrText xml:space="preserve"> SEQ Figure \* ARABIC </w:instrText>
+      </w:r>
+      <w:r>
+        <w:fldChar w:fldCharType="separate"/>
+      </w:r>
+      <w:r>
+        <w:rPr>
+          <w:noProof/>
+        </w:rPr>
+        <w:t>7</w:t>
+      </w:r>
+      <w:r>
+        <w:fldChar w:fldCharType="end"/>
+      </w:r>
+      <w:r>
+        <w:t>- Local setup</w:t>
+      </w:r>
+    </w:p>
+    <w:p>
+      <w:pPr>
+        <w:keepNext/>
+      </w:pPr>
+      <w:r>
+        <w:rPr>
+          <w:noProof/>
+          <w:lang w:eastAsia="en-GB"/>
+        </w:rPr>
+        <w:drawing>
+          <wp:inline distT="0" distB="0" distL="0" distR="0">
+            <wp:extent cx="5731510" cy="2792820"/>
+            <wp:effectExtent l="0" t="0" r="2540" b="7620"/>
+            <wp:docPr id="14" name="Picture 14" descr="C:\Users\RAJVIR SINGH\AppData\Local\Microsoft\Windows\INetCache\Content.Word\github.jpg"/>
+            <wp:cNvGraphicFramePr>
+              <a:graphicFrameLocks xmlns:a="http://schemas.openxmlformats.org/drawingml/2006/main" noChangeAspect="1"/>
+            </wp:cNvGraphicFramePr>
+            <a:graphic xmlns:a="http://schemas.openxmlformats.org/drawingml/2006/main">
+              <a:graphicData uri="http://schemas.openxmlformats.org/drawingml/2006/picture">
+                <pic:pic xmlns:pic="http://schemas.openxmlformats.org/drawingml/2006/picture">
+                  <pic:nvPicPr>
+                    <pic:cNvPr id="0" name="Picture 3" descr="C:\Users\RAJVIR SINGH\AppData\Local\Microsoft\Windows\INetCache\Content.Word\github.jpg"/>
+                    <pic:cNvPicPr>
+                      <a:picLocks noChangeAspect="1" noChangeArrowheads="1"/>
+                    </pic:cNvPicPr>
+                  </pic:nvPicPr>
+                  <pic:blipFill>
+                    <a:blip r:embed="rId19" cstate="print">
+                      <a:extLst>
+                        <a:ext uri="{28A0092B-C50C-407E-A947-70E740481C1C}">
+                          <a14:useLocalDpi xmlns:a14="http://schemas.microsoft.com/office/drawing/2010/main" val="0"/>
+                        </a:ext>
+                      </a:extLst>
+                    </a:blip>
+                    <a:srcRect/>
+                    <a:stretch>
+                      <a:fillRect/>
+                    </a:stretch>
+                  </pic:blipFill>
+                  <pic:spPr bwMode="auto">
+                    <a:xfrm>
+                      <a:off x="0" y="0"/>
+                      <a:ext cx="5731510" cy="2792820"/>
+                    </a:xfrm>
+                    <a:prstGeom prst="rect">
+                      <a:avLst/>
+                    </a:prstGeom>
+                    <a:noFill/>
+                    <a:ln>
+                      <a:noFill/>
+                    </a:ln>
+                  </pic:spPr>
+                </pic:pic>
+              </a:graphicData>
+            </a:graphic>
+          </wp:inline>
+        </w:drawing>
+      </w:r>
+    </w:p>
+    <w:p>
+      <w:pPr>
+        <w:pStyle w:val="Caption"/>
+        <w:ind w:firstLine="720"/>
+      </w:pPr>
+      <w:r>
+        <w:t xml:space="preserve">Figure </w:t>
+      </w:r>
+      <w:r>
+        <w:fldChar w:fldCharType="begin"/>
+      </w:r>
+      <w:r>
+        <w:instrText xml:space="preserve"> SEQ Figure \* ARABIC </w:instrText>
+      </w:r>
+      <w:r>
+        <w:fldChar w:fldCharType="separate"/>
+      </w:r>
+      <w:r>
+        <w:rPr>
+          <w:noProof/>
+        </w:rPr>
+        <w:t>8</w:t>
+      </w:r>
+      <w:r>
+        <w:fldChar w:fldCharType="end"/>
+      </w:r>
+      <w:r>
+        <w:t>- Github screenshot</w:t>
+      </w:r>
+    </w:p>
+    <w:p>
+      <w:pPr>
+        <w:pStyle w:val="ListParagraph"/>
+        <w:numPr>
+          <w:ilvl w:val="0"/>
+          <w:numId w:val="5"/>
+        </w:numPr>
+      </w:pPr>
+      <w:r>
+        <w:t>Second step in development stage was to get some more knowledge about how to create responsive single page website. For this I watched youtube videos and inspected few sites with the help of Google chrome’s tool of viewing code.</w:t>
+      </w:r>
+    </w:p>
+    <w:p>
+      <w:pPr>
+        <w:pStyle w:val="ListParagraph"/>
+      </w:pPr>
+    </w:p>
+    <w:p>
+      <w:pPr>
+        <w:pStyle w:val="ListParagraph"/>
+        <w:numPr>
+          <w:ilvl w:val="0"/>
+          <w:numId w:val="5"/>
+        </w:numPr>
+      </w:pPr>
+      <w:r>
+        <w:t>After gaining knowledge</w:t>
+      </w:r>
+      <w:r>
+        <w:t xml:space="preserve"> (</w:t>
+      </w:r>
+      <w:r>
+        <w:t>from external sources and lab sessions</w:t>
+      </w:r>
+      <w:r>
+        <w:t xml:space="preserve">) and </w:t>
+      </w:r>
+      <w:r>
+        <w:t>collecting co</w:t>
+      </w:r>
+      <w:r>
+        <w:t>n</w:t>
+      </w:r>
+      <w:r>
+        <w:t>tent</w:t>
+      </w:r>
+      <w:r>
+        <w:t>, I developed an initial design of the site.</w:t>
+      </w:r>
+    </w:p>
+    <w:p>
+      <w:pPr>
+        <w:pStyle w:val="ListParagraph"/>
+      </w:pPr>
+    </w:p>
+    <w:p>
+      <w:pPr>
+        <w:pStyle w:val="ListParagraph"/>
+        <w:numPr>
+          <w:ilvl w:val="0"/>
+          <w:numId w:val="5"/>
+        </w:numPr>
+      </w:pPr>
+      <w:r>
+        <w:lastRenderedPageBreak/>
+        <w:t xml:space="preserve">The final design of the site took 7 days to finish which includes deciding all the colours and designs of the content. In these 7 days, I did all work related to responsiveness and looks of the site. </w:t>
+      </w:r>
+      <w:r>
+        <w:t>It was challenging to complete in 7 days as I had very days left to submit.</w:t>
+      </w:r>
+      <w:r>
+        <w:t xml:space="preserve"> </w:t>
+      </w:r>
+    </w:p>
+    <w:p>
+      <w:pPr>
+        <w:pStyle w:val="ListParagraph"/>
+      </w:pPr>
+    </w:p>
+    <w:p>
+      <w:pPr>
+        <w:pStyle w:val="ListParagraph"/>
+        <w:numPr>
+          <w:ilvl w:val="1"/>
+          <w:numId w:val="5"/>
+        </w:numPr>
+      </w:pPr>
+      <w:r>
+        <w:t>The js files that I have used are standard libraries which I have called in website coding to get their functionality.</w:t>
+      </w:r>
+    </w:p>
+    <w:p>
+      <w:pPr>
+        <w:pStyle w:val="ListParagraph"/>
+        <w:numPr>
+          <w:ilvl w:val="1"/>
+          <w:numId w:val="5"/>
+        </w:numPr>
+      </w:pPr>
+      <w:r>
+        <w:t>Fonts which I have used are saved in fonts folder.</w:t>
+      </w:r>
+      <w:r>
+        <w:t xml:space="preserve"> </w:t>
+      </w:r>
+    </w:p>
+    <w:p>
+      <w:pPr>
+        <w:pStyle w:val="ListParagraph"/>
+      </w:pPr>
+    </w:p>
+    <w:p>
+      <w:pPr>
+        <w:pStyle w:val="ListParagraph"/>
+        <w:numPr>
+          <w:ilvl w:val="0"/>
+          <w:numId w:val="5"/>
+        </w:numPr>
+      </w:pPr>
+      <w:r>
+        <w:t>After designing everything, images needed to change and edited which was done with the help of adobe photoshop and all images that are used in the site were available freely on the internet.</w:t>
+      </w:r>
+    </w:p>
+    <w:bookmarkEnd w:id="0"/>
+    <w:p>
+      <w:pPr>
+        <w:pStyle w:val="Heading1"/>
+      </w:pPr>
     </w:p>
     <w:sectPr>
       <w:pgSz w:w="11906" w:h="16838"/>
@@ -1925,7 +2761,7 @@
         <w:ind w:left="720" w:hanging="360"/>
       </w:pPr>
     </w:lvl>
-    <w:lvl w:ilvl="1" w:tplc="08090019" w:tentative="1">
+    <w:lvl w:ilvl="1" w:tplc="08090019">
       <w:start w:val="1"/>
       <w:numFmt w:val="lowerLetter"/>
       <w:lvlText w:val="%2."/>
@@ -2922,6 +3758,57 @@
       <w:szCs w:val="26"/>
     </w:rPr>
   </w:style>
+  <w:style w:type="paragraph" w:styleId="TOCHeading">
+    <w:name w:val="TOC Heading"/>
+    <w:basedOn w:val="Heading1"/>
+    <w:next w:val="Normal"/>
+    <w:uiPriority w:val="39"/>
+    <w:unhideWhenUsed/>
+    <w:qFormat/>
+    <w:rsid w:val="00394FED"/>
+    <w:pPr>
+      <w:outlineLvl w:val="9"/>
+    </w:pPr>
+    <w:rPr>
+      <w:lang w:val="en-US"/>
+    </w:rPr>
+  </w:style>
+  <w:style w:type="paragraph" w:styleId="TOC1">
+    <w:name w:val="toc 1"/>
+    <w:basedOn w:val="Normal"/>
+    <w:next w:val="Normal"/>
+    <w:autoRedefine/>
+    <w:uiPriority w:val="39"/>
+    <w:unhideWhenUsed/>
+    <w:rsid w:val="00394FED"/>
+    <w:pPr>
+      <w:spacing w:after="100"/>
+    </w:pPr>
+  </w:style>
+  <w:style w:type="paragraph" w:styleId="TOC2">
+    <w:name w:val="toc 2"/>
+    <w:basedOn w:val="Normal"/>
+    <w:next w:val="Normal"/>
+    <w:autoRedefine/>
+    <w:uiPriority w:val="39"/>
+    <w:unhideWhenUsed/>
+    <w:rsid w:val="00394FED"/>
+    <w:pPr>
+      <w:spacing w:after="100"/>
+      <w:ind w:left="220"/>
+    </w:pPr>
+  </w:style>
+  <w:style w:type="character" w:styleId="Hyperlink">
+    <w:name w:val="Hyperlink"/>
+    <w:basedOn w:val="DefaultParagraphFont"/>
+    <w:uiPriority w:val="99"/>
+    <w:unhideWhenUsed/>
+    <w:rsid w:val="00394FED"/>
+    <w:rPr>
+      <w:color w:val="0563C1" w:themeColor="hyperlink"/>
+      <w:u w:val="single"/>
+    </w:rPr>
+  </w:style>
 </w:styles>
 </file>
 
@@ -3225,7 +4112,7 @@
 </file>
 
 <file path=customXml/itemProps1.xml><?xml version="1.0" encoding="utf-8"?>
-<ds:datastoreItem xmlns:ds="http://schemas.openxmlformats.org/officeDocument/2006/customXml" ds:itemID="{9E8BAD99-7152-4E3D-8D9D-5B51E02E82F3}">
+<ds:datastoreItem xmlns:ds="http://schemas.openxmlformats.org/officeDocument/2006/customXml" ds:itemID="{42DA5D38-270E-4D49-8003-2303F9EECC3A}">
   <ds:schemaRefs>
     <ds:schemaRef ds:uri="http://schemas.openxmlformats.org/officeDocument/2006/bibliography"/>
   </ds:schemaRefs>

</xml_diff>

<commit_message>
Checked responsiveness and added information to this document
FInal commit
</commit_message>
<xml_diff>
--- a/Development.docx
+++ b/Development.docx
@@ -10,7 +10,6 @@
           <w:sz w:val="28"/>
         </w:rPr>
       </w:pPr>
-      <w:bookmarkStart w:id="0" w:name="_GoBack"/>
       <w:r>
         <w:rPr>
           <w:b/>
@@ -37,6 +36,13 @@
     </w:p>
     <w:sdt>
       <w:sdtPr>
+        <w:rPr>
+          <w:rFonts w:asciiTheme="minorHAnsi" w:eastAsiaTheme="minorHAnsi" w:hAnsiTheme="minorHAnsi" w:cstheme="minorBidi"/>
+          <w:color w:val="auto"/>
+          <w:sz w:val="22"/>
+          <w:szCs w:val="22"/>
+          <w:lang w:val="en-GB"/>
+        </w:rPr>
         <w:id w:val="-1440518406"/>
         <w:docPartObj>
           <w:docPartGallery w:val="Table of Contents"/>
@@ -45,14 +51,9 @@
       </w:sdtPr>
       <w:sdtEndPr>
         <w:rPr>
-          <w:rFonts w:asciiTheme="minorHAnsi" w:eastAsiaTheme="minorHAnsi" w:hAnsiTheme="minorHAnsi" w:cstheme="minorBidi"/>
           <w:b/>
           <w:bCs/>
           <w:noProof/>
-          <w:color w:val="auto"/>
-          <w:sz w:val="22"/>
-          <w:szCs w:val="22"/>
-          <w:lang w:val="en-GB"/>
         </w:rPr>
       </w:sdtEndPr>
       <w:sdtContent>
@@ -717,7 +718,7 @@
       <w:pPr>
         <w:pStyle w:val="Heading1"/>
       </w:pPr>
-      <w:bookmarkStart w:id="1" w:name="_Toc476861371"/>
+      <w:bookmarkStart w:id="0" w:name="_Toc476861371"/>
       <w:r>
         <w:lastRenderedPageBreak/>
         <w:t>Tools</w:t>
@@ -728,7 +729,7 @@
       <w:r>
         <w:t xml:space="preserve"> used</w:t>
       </w:r>
-      <w:bookmarkEnd w:id="1"/>
+      <w:bookmarkEnd w:id="0"/>
     </w:p>
     <w:p>
       <w:pPr>
@@ -818,31 +819,31 @@
       <w:pPr>
         <w:pStyle w:val="Heading1"/>
       </w:pPr>
-      <w:bookmarkStart w:id="2" w:name="_Toc476861372"/>
+      <w:bookmarkStart w:id="1" w:name="_Toc476861372"/>
       <w:r>
         <w:t>Initial subject idea</w:t>
       </w:r>
+      <w:bookmarkEnd w:id="1"/>
+    </w:p>
+    <w:p>
+      <w:r>
+        <w:t>From starting, I wanted to develop a single page website with lots of ideas in mind but at the end I concluded that I should do my website on this idea on my interest as it will be easy for me add the content and the development will be much easy and enjoyable for me.</w:t>
+      </w:r>
+    </w:p>
+    <w:p>
+      <w:pPr>
+        <w:ind w:left="720"/>
+      </w:pPr>
+    </w:p>
+    <w:p>
+      <w:pPr>
+        <w:pStyle w:val="Heading1"/>
+      </w:pPr>
+      <w:bookmarkStart w:id="2" w:name="_Toc476861373"/>
+      <w:r>
+        <w:t>Initial design idea</w:t>
+      </w:r>
       <w:bookmarkEnd w:id="2"/>
-    </w:p>
-    <w:p>
-      <w:r>
-        <w:t>From starting, I wanted to develop a single page website with lots of ideas in mind but at the end I concluded that I should do my website on this idea on my interest as it will be easy for me add the content and the development will be much easy and enjoyable for me.</w:t>
-      </w:r>
-    </w:p>
-    <w:p>
-      <w:pPr>
-        <w:ind w:left="720"/>
-      </w:pPr>
-    </w:p>
-    <w:p>
-      <w:pPr>
-        <w:pStyle w:val="Heading1"/>
-      </w:pPr>
-      <w:bookmarkStart w:id="3" w:name="_Toc476861373"/>
-      <w:r>
-        <w:t>Initial design idea</w:t>
-      </w:r>
-      <w:bookmarkEnd w:id="3"/>
     </w:p>
     <w:p>
       <w:r>
@@ -995,6 +996,9 @@
                               <w:t>1</w:t>
                             </w:r>
                             <w:r>
+                              <w:rPr>
+                                <w:noProof/>
+                              </w:rPr>
                               <w:fldChar w:fldCharType="end"/>
                             </w:r>
                             <w:r>
@@ -1129,6 +1133,9 @@
                               <w:t>2</w:t>
                             </w:r>
                             <w:r>
+                              <w:rPr>
+                                <w:noProof/>
+                              </w:rPr>
                               <w:fldChar w:fldCharType="end"/>
                             </w:r>
                             <w:r>
@@ -1270,12 +1277,12 @@
       <w:pPr>
         <w:pStyle w:val="Heading1"/>
       </w:pPr>
-      <w:bookmarkStart w:id="4" w:name="_Toc476861374"/>
+      <w:bookmarkStart w:id="3" w:name="_Toc476861374"/>
       <w:r>
         <w:lastRenderedPageBreak/>
         <w:t>Final design</w:t>
       </w:r>
-      <w:bookmarkEnd w:id="4"/>
+      <w:bookmarkEnd w:id="3"/>
       <w:r>
         <w:t xml:space="preserve"> </w:t>
       </w:r>
@@ -1384,6 +1391,9 @@
         <w:t>3</w:t>
       </w:r>
       <w:r>
+        <w:rPr>
+          <w:noProof/>
+        </w:rPr>
         <w:fldChar w:fldCharType="end"/>
       </w:r>
       <w:r>
@@ -1477,6 +1487,9 @@
         <w:t>4</w:t>
       </w:r>
       <w:r>
+        <w:rPr>
+          <w:noProof/>
+        </w:rPr>
         <w:fldChar w:fldCharType="end"/>
       </w:r>
       <w:r>
@@ -1487,12 +1500,12 @@
       <w:pPr>
         <w:pStyle w:val="Heading1"/>
       </w:pPr>
-      <w:bookmarkStart w:id="5" w:name="_Toc476861375"/>
+      <w:bookmarkStart w:id="4" w:name="_Toc476861375"/>
       <w:r>
         <w:lastRenderedPageBreak/>
         <w:t>Navigation</w:t>
       </w:r>
-      <w:bookmarkEnd w:id="5"/>
+      <w:bookmarkEnd w:id="4"/>
     </w:p>
     <w:p>
       <w:r>
@@ -1584,6 +1597,9 @@
         <w:t>5</w:t>
       </w:r>
       <w:r>
+        <w:rPr>
+          <w:noProof/>
+        </w:rPr>
         <w:fldChar w:fldCharType="end"/>
       </w:r>
       <w:r>
@@ -1672,6 +1688,9 @@
         <w:t>6</w:t>
       </w:r>
       <w:r>
+        <w:rPr>
+          <w:noProof/>
+        </w:rPr>
         <w:fldChar w:fldCharType="end"/>
       </w:r>
       <w:r>
@@ -1683,11 +1702,11 @@
       <w:pPr>
         <w:pStyle w:val="Heading2"/>
       </w:pPr>
-      <w:bookmarkStart w:id="6" w:name="_Toc476861376"/>
+      <w:bookmarkStart w:id="5" w:name="_Toc476861376"/>
       <w:r>
         <w:t>Pages</w:t>
       </w:r>
-      <w:bookmarkEnd w:id="6"/>
+      <w:bookmarkEnd w:id="5"/>
       <w:r>
         <w:t xml:space="preserve"> </w:t>
       </w:r>
@@ -2227,12 +2246,12 @@
       <w:pPr>
         <w:pStyle w:val="Heading1"/>
       </w:pPr>
-      <w:bookmarkStart w:id="7" w:name="_Toc476861377"/>
+      <w:bookmarkStart w:id="6" w:name="_Toc476861377"/>
       <w:r>
         <w:lastRenderedPageBreak/>
         <w:t>Development stages</w:t>
       </w:r>
-      <w:bookmarkEnd w:id="7"/>
+      <w:bookmarkEnd w:id="6"/>
     </w:p>
     <w:p/>
     <w:p>
@@ -2373,6 +2392,9 @@
         <w:t>7</w:t>
       </w:r>
       <w:r>
+        <w:rPr>
+          <w:noProof/>
+        </w:rPr>
         <w:fldChar w:fldCharType="end"/>
       </w:r>
       <w:r>
@@ -2462,6 +2484,9 @@
         <w:t>8</w:t>
       </w:r>
       <w:r>
+        <w:rPr>
+          <w:noProof/>
+        </w:rPr>
         <w:fldChar w:fldCharType="end"/>
       </w:r>
       <w:r>
@@ -2591,11 +2616,72 @@
         <w:t>After designing everything, images needed to change and edited which was done with the help of adobe photoshop and all images that are used in the site were available freely on the internet.</w:t>
       </w:r>
     </w:p>
-    <w:bookmarkEnd w:id="0"/>
     <w:p>
       <w:pPr>
         <w:pStyle w:val="Heading1"/>
       </w:pPr>
+      <w:bookmarkStart w:id="7" w:name="_GoBack"/>
+      <w:bookmarkEnd w:id="7"/>
+      <w:r>
+        <w:t>Responsiveness</w:t>
+      </w:r>
+    </w:p>
+    <w:p/>
+    <w:p>
+      <w:r>
+        <w:rPr>
+          <w:noProof/>
+          <w:lang w:eastAsia="en-GB"/>
+        </w:rPr>
+        <w:drawing>
+          <wp:inline distT="0" distB="0" distL="0" distR="0">
+            <wp:extent cx="5731510" cy="2889274"/>
+            <wp:effectExtent l="0" t="0" r="2540" b="6350"/>
+            <wp:docPr id="15" name="Picture 15" descr="C:\Users\RAJVIR SINGH\AppData\Local\Microsoft\Windows\INetCache\Content.Word\responsiveness.jpg"/>
+            <wp:cNvGraphicFramePr>
+              <a:graphicFrameLocks xmlns:a="http://schemas.openxmlformats.org/drawingml/2006/main" noChangeAspect="1"/>
+            </wp:cNvGraphicFramePr>
+            <a:graphic xmlns:a="http://schemas.openxmlformats.org/drawingml/2006/main">
+              <a:graphicData uri="http://schemas.openxmlformats.org/drawingml/2006/picture">
+                <pic:pic xmlns:pic="http://schemas.openxmlformats.org/drawingml/2006/picture">
+                  <pic:nvPicPr>
+                    <pic:cNvPr id="0" name="Picture 1" descr="C:\Users\RAJVIR SINGH\AppData\Local\Microsoft\Windows\INetCache\Content.Word\responsiveness.jpg"/>
+                    <pic:cNvPicPr>
+                      <a:picLocks noChangeAspect="1" noChangeArrowheads="1"/>
+                    </pic:cNvPicPr>
+                  </pic:nvPicPr>
+                  <pic:blipFill>
+                    <a:blip r:embed="rId20" cstate="print">
+                      <a:extLst>
+                        <a:ext uri="{28A0092B-C50C-407E-A947-70E740481C1C}">
+                          <a14:useLocalDpi xmlns:a14="http://schemas.microsoft.com/office/drawing/2010/main" val="0"/>
+                        </a:ext>
+                      </a:extLst>
+                    </a:blip>
+                    <a:srcRect/>
+                    <a:stretch>
+                      <a:fillRect/>
+                    </a:stretch>
+                  </pic:blipFill>
+                  <pic:spPr bwMode="auto">
+                    <a:xfrm>
+                      <a:off x="0" y="0"/>
+                      <a:ext cx="5731510" cy="2889274"/>
+                    </a:xfrm>
+                    <a:prstGeom prst="rect">
+                      <a:avLst/>
+                    </a:prstGeom>
+                    <a:noFill/>
+                    <a:ln>
+                      <a:noFill/>
+                    </a:ln>
+                  </pic:spPr>
+                </pic:pic>
+              </a:graphicData>
+            </a:graphic>
+          </wp:inline>
+        </w:drawing>
+      </w:r>
     </w:p>
     <w:sectPr>
       <w:pgSz w:w="11906" w:h="16838"/>
@@ -4112,7 +4198,7 @@
 </file>
 
 <file path=customXml/itemProps1.xml><?xml version="1.0" encoding="utf-8"?>
-<ds:datastoreItem xmlns:ds="http://schemas.openxmlformats.org/officeDocument/2006/customXml" ds:itemID="{42DA5D38-270E-4D49-8003-2303F9EECC3A}">
+<ds:datastoreItem xmlns:ds="http://schemas.openxmlformats.org/officeDocument/2006/customXml" ds:itemID="{8E7E0189-ABBF-48C1-8A7C-2F53C6EAEB18}">
   <ds:schemaRefs>
     <ds:schemaRef ds:uri="http://schemas.openxmlformats.org/officeDocument/2006/bibliography"/>
   </ds:schemaRefs>

</xml_diff>